<commit_message>
solaris ball bearing duster
</commit_message>
<xml_diff>
--- a/solaris/Maintenance_Solaris.docx
+++ b/solaris/Maintenance_Solaris.docx
@@ -229,7 +229,7 @@
                 <w:rFonts w:ascii="Times New Roman" w:hAnsi="Times New Roman" w:cs="Times New Roman"/>
                 <w:b/>
               </w:rPr>
-              <w:t>–</w:t>
+              <w:t>+</w:t>
             </w:r>
           </w:p>
         </w:tc>
@@ -274,6 +274,48 @@
                 <w:rFonts w:ascii="Times New Roman" w:hAnsi="Times New Roman" w:cs="Times New Roman"/>
               </w:rPr>
             </w:pPr>
+            <w:hyperlink r:id="rId9">
+              <w:r>
+                <w:rPr>
+                  <w:rFonts w:ascii="Times New Roman" w:hAnsi="Times New Roman" w:cs="Times New Roman"/>
+                  <w:color w:val="000000"/>
+                </w:rPr>
+                <w:t>Замена подшип</w:t>
+              </w:r>
+              <w:r>
+                <w:rPr>
+                  <w:rFonts w:ascii="Times New Roman" w:hAnsi="Times New Roman" w:cs="Times New Roman"/>
+                  <w:color w:val="000000"/>
+                </w:rPr>
+                <w:t>ник</w:t>
+              </w:r>
+              <w:r>
+                <w:rPr>
+                  <w:rFonts w:ascii="Times New Roman" w:hAnsi="Times New Roman" w:cs="Times New Roman"/>
+                  <w:color w:val="000000"/>
+                </w:rPr>
+                <w:t>а</w:t>
+              </w:r>
+              <w:r>
+                <w:rPr>
+                  <w:rFonts w:ascii="Times New Roman" w:hAnsi="Times New Roman" w:cs="Times New Roman"/>
+                  <w:color w:val="000000"/>
+                </w:rPr>
+                <w:t xml:space="preserve"> ступицы колеса пер kmc </w:t>
+              </w:r>
+            </w:hyperlink>
+            <w:r>
+              <w:rPr>
+                <w:rFonts w:ascii="Times New Roman" w:hAnsi="Times New Roman" w:cs="Times New Roman"/>
+              </w:rPr>
+              <w:t xml:space="preserve"> HYUNDAI/KIA 5172002000 (правое колесо)</w:t>
+            </w:r>
+            <w:r>
+              <w:rPr>
+                <w:rFonts w:ascii="Times New Roman" w:hAnsi="Times New Roman" w:cs="Times New Roman"/>
+              </w:rPr>
+              <w:t xml:space="preserve"> </w:t>
+            </w:r>
           </w:p>
         </w:tc>
         <w:tc>
@@ -289,6 +331,255 @@
                 <w:b/>
               </w:rPr>
             </w:pPr>
+            <w:r>
+              <w:rPr>
+                <w:rFonts w:ascii="Times New Roman" w:hAnsi="Times New Roman" w:cs="Times New Roman"/>
+                <w:b/>
+              </w:rPr>
+              <w:t>+</w:t>
+            </w:r>
+          </w:p>
+        </w:tc>
+        <w:tc>
+          <w:tcPr>
+            <w:tcW w:w="3934" w:type="dxa"/>
+          </w:tcPr>
+          <w:p>
+            <w:pPr>
+              <w:widowControl w:val="0"/>
+              <w:spacing w:after="0" w:line="240" w:lineRule="auto"/>
+              <w:rPr>
+                <w:rFonts w:ascii="Times New Roman" w:hAnsi="Times New Roman" w:cs="Times New Roman"/>
+              </w:rPr>
+            </w:pPr>
+            <w:r>
+              <w:rPr>
+                <w:rFonts w:ascii="Times New Roman" w:hAnsi="Times New Roman" w:cs="Times New Roman"/>
+              </w:rPr>
+              <w:t>1500 р.</w:t>
+            </w:r>
+            <w:r>
+              <w:rPr>
+                <w:rFonts w:ascii="Times New Roman" w:hAnsi="Times New Roman" w:cs="Times New Roman"/>
+              </w:rPr>
+              <w:t xml:space="preserve"> – 06.09.23</w:t>
+            </w:r>
+          </w:p>
+        </w:tc>
+      </w:tr>
+      <w:tr>
+        <w:tc>
+          <w:tcPr>
+            <w:tcW w:w="5778" w:type="dxa"/>
+          </w:tcPr>
+          <w:p>
+            <w:pPr>
+              <w:widowControl w:val="0"/>
+              <w:spacing w:after="0" w:line="240" w:lineRule="auto"/>
+              <w:rPr>
+                <w:rFonts w:ascii="Times New Roman" w:hAnsi="Times New Roman" w:cs="Times New Roman"/>
+              </w:rPr>
+            </w:pPr>
+            <w:r>
+              <w:rPr>
+                <w:rFonts w:ascii="Times New Roman" w:hAnsi="Times New Roman" w:cs="Times New Roman"/>
+                <w:bCs/>
+                <w:shd w:val="clear" w:color="auto" w:fill="FFFFFF"/>
+              </w:rPr>
+              <w:t>Пыльник шаровой опоры (правой) 54517-22000</w:t>
+            </w:r>
+          </w:p>
+        </w:tc>
+        <w:tc>
+          <w:tcPr>
+            <w:tcW w:w="426" w:type="dxa"/>
+          </w:tcPr>
+          <w:p>
+            <w:pPr>
+              <w:widowControl w:val="0"/>
+              <w:spacing w:after="0" w:line="240" w:lineRule="auto"/>
+              <w:rPr>
+                <w:rFonts w:ascii="Times New Roman" w:hAnsi="Times New Roman" w:cs="Times New Roman"/>
+                <w:b/>
+                <w:lang w:val="en-US"/>
+              </w:rPr>
+            </w:pPr>
+            <w:r>
+              <w:rPr>
+                <w:rFonts w:ascii="Times New Roman" w:hAnsi="Times New Roman" w:cs="Times New Roman"/>
+                <w:b/>
+                <w:lang w:val="en-US"/>
+              </w:rPr>
+              <w:t>+</w:t>
+            </w:r>
+          </w:p>
+        </w:tc>
+        <w:tc>
+          <w:tcPr>
+            <w:tcW w:w="3934" w:type="dxa"/>
+          </w:tcPr>
+          <w:p>
+            <w:pPr>
+              <w:widowControl w:val="0"/>
+              <w:spacing w:after="0" w:line="240" w:lineRule="auto"/>
+              <w:rPr>
+                <w:rFonts w:ascii="Times New Roman" w:hAnsi="Times New Roman" w:cs="Times New Roman"/>
+                <w:lang w:val="en-US"/>
+              </w:rPr>
+            </w:pPr>
+            <w:r>
+              <w:rPr>
+                <w:rFonts w:ascii="Times New Roman" w:hAnsi="Times New Roman" w:cs="Times New Roman"/>
+                <w:lang w:val="en-US"/>
+              </w:rPr>
+              <w:t xml:space="preserve">Ixora </w:t>
+            </w:r>
+            <w:r>
+              <w:rPr>
+                <w:rFonts w:ascii="Times New Roman" w:hAnsi="Times New Roman" w:cs="Times New Roman"/>
+              </w:rPr>
+              <w:t>149 р.</w:t>
+            </w:r>
+            <w:r>
+              <w:rPr>
+                <w:rFonts w:ascii="Times New Roman" w:hAnsi="Times New Roman" w:cs="Times New Roman"/>
+                <w:lang w:val="en-US"/>
+              </w:rPr>
+              <w:t xml:space="preserve"> 07.09.23</w:t>
+            </w:r>
+          </w:p>
+        </w:tc>
+      </w:tr>
+      <w:tr>
+        <w:tc>
+          <w:tcPr>
+            <w:tcW w:w="5778" w:type="dxa"/>
+          </w:tcPr>
+          <w:p>
+            <w:pPr>
+              <w:widowControl w:val="0"/>
+              <w:spacing w:after="0" w:line="240" w:lineRule="auto"/>
+              <w:rPr>
+                <w:rFonts w:ascii="Times New Roman" w:hAnsi="Times New Roman" w:cs="Times New Roman"/>
+              </w:rPr>
+            </w:pPr>
+            <w:r>
+              <w:rPr>
+                <w:rFonts w:ascii="Times New Roman" w:hAnsi="Times New Roman" w:cs="Times New Roman"/>
+              </w:rPr>
+              <w:t xml:space="preserve">Замена </w:t>
+            </w:r>
+            <w:r>
+              <w:rPr>
+                <w:rFonts w:ascii="Times New Roman" w:hAnsi="Times New Roman" w:cs="Times New Roman"/>
+              </w:rPr>
+              <w:t>п</w:t>
+            </w:r>
+            <w:r>
+              <w:rPr>
+                <w:rFonts w:ascii="Times New Roman" w:hAnsi="Times New Roman" w:cs="Times New Roman"/>
+                <w:bCs/>
+                <w:shd w:val="clear" w:color="auto" w:fill="FFFFFF"/>
+              </w:rPr>
+              <w:t>ыльник</w:t>
+            </w:r>
+            <w:r>
+              <w:rPr>
+                <w:rFonts w:ascii="Times New Roman" w:hAnsi="Times New Roman" w:cs="Times New Roman"/>
+                <w:bCs/>
+                <w:shd w:val="clear" w:color="auto" w:fill="FFFFFF"/>
+              </w:rPr>
+              <w:t>а</w:t>
+            </w:r>
+            <w:r>
+              <w:rPr>
+                <w:rFonts w:ascii="Times New Roman" w:hAnsi="Times New Roman" w:cs="Times New Roman"/>
+                <w:bCs/>
+                <w:shd w:val="clear" w:color="auto" w:fill="FFFFFF"/>
+              </w:rPr>
+              <w:t xml:space="preserve"> шаровой опоры (правой) 54517-22000</w:t>
+            </w:r>
+          </w:p>
+        </w:tc>
+        <w:tc>
+          <w:tcPr>
+            <w:tcW w:w="426" w:type="dxa"/>
+          </w:tcPr>
+          <w:p>
+            <w:pPr>
+              <w:widowControl w:val="0"/>
+              <w:spacing w:after="0" w:line="240" w:lineRule="auto"/>
+              <w:rPr>
+                <w:rFonts w:ascii="Times New Roman" w:hAnsi="Times New Roman" w:cs="Times New Roman"/>
+                <w:b/>
+              </w:rPr>
+            </w:pPr>
+            <w:r>
+              <w:rPr>
+                <w:rFonts w:ascii="Times New Roman" w:hAnsi="Times New Roman" w:cs="Times New Roman"/>
+                <w:b/>
+              </w:rPr>
+              <w:t>–</w:t>
+            </w:r>
+          </w:p>
+        </w:tc>
+        <w:tc>
+          <w:tcPr>
+            <w:tcW w:w="3934" w:type="dxa"/>
+          </w:tcPr>
+          <w:p>
+            <w:pPr>
+              <w:widowControl w:val="0"/>
+              <w:spacing w:after="0" w:line="240" w:lineRule="auto"/>
+              <w:rPr>
+                <w:rFonts w:ascii="Times New Roman" w:hAnsi="Times New Roman" w:cs="Times New Roman"/>
+                <w:b/>
+              </w:rPr>
+            </w:pPr>
+          </w:p>
+        </w:tc>
+      </w:tr>
+      <w:tr>
+        <w:tc>
+          <w:tcPr>
+            <w:tcW w:w="5778" w:type="dxa"/>
+          </w:tcPr>
+          <w:p>
+            <w:pPr>
+              <w:widowControl w:val="0"/>
+              <w:spacing w:after="0" w:line="240" w:lineRule="auto"/>
+              <w:rPr>
+                <w:rFonts w:ascii="Times New Roman" w:hAnsi="Times New Roman" w:cs="Times New Roman"/>
+              </w:rPr>
+            </w:pPr>
+            <w:r>
+              <w:rPr>
+                <w:rFonts w:ascii="Times New Roman" w:hAnsi="Times New Roman" w:cs="Times New Roman"/>
+              </w:rPr>
+              <w:t>Удаление катализатора и прошивка  бортового компьютера</w:t>
+            </w:r>
+          </w:p>
+        </w:tc>
+        <w:tc>
+          <w:tcPr>
+            <w:tcW w:w="426" w:type="dxa"/>
+          </w:tcPr>
+          <w:p>
+            <w:pPr>
+              <w:widowControl w:val="0"/>
+              <w:spacing w:after="0" w:line="240" w:lineRule="auto"/>
+              <w:rPr>
+                <w:rFonts w:ascii="Times New Roman" w:hAnsi="Times New Roman" w:cs="Times New Roman"/>
+                <w:b/>
+              </w:rPr>
+            </w:pPr>
+            <w:r>
+              <w:rPr>
+                <w:rFonts w:ascii="Times New Roman" w:hAnsi="Times New Roman" w:cs="Times New Roman"/>
+                <w:b/>
+              </w:rPr>
+              <w:t>–</w:t>
+            </w:r>
           </w:p>
         </w:tc>
         <w:tc>
@@ -2506,7 +2797,7 @@
               <w:widowControl w:val="0"/>
               <w:spacing w:beforeAutospacing="0" w:after="0" w:afterAutospacing="0"/>
             </w:pPr>
-            <w:hyperlink r:id="rId9">
+            <w:hyperlink r:id="rId10">
               <w:r>
                 <w:rPr>
                   <w:b w:val="0"/>
@@ -3391,6 +3682,7 @@
                 <w:sz w:val="24"/>
                 <w:szCs w:val="24"/>
               </w:rPr>
+              <w:lastRenderedPageBreak/>
               <w:t>Передние тормозные колодки: осталось меньше половины – максимум на год езды, 5-10 тыс.км.</w:t>
             </w:r>
           </w:p>
@@ -3706,7 +3998,6 @@
               <w:rPr>
                 <w:rFonts w:ascii="Times New Roman" w:hAnsi="Times New Roman" w:cs="Times New Roman"/>
               </w:rPr>
-              <w:lastRenderedPageBreak/>
               <w:t xml:space="preserve">Замена моторного масла – </w:t>
             </w:r>
             <w:r>
@@ -5020,7 +5311,7 @@
                 <w:szCs w:val="24"/>
               </w:rPr>
             </w:pPr>
-            <w:hyperlink r:id="rId10" w:tooltip="Лампа дополнительного стоп-сигнала (12в, 16вт)" w:history="1">
+            <w:hyperlink r:id="rId11" w:tooltip="Лампа дополнительного стоп-сигнала (12в, 16вт)" w:history="1">
               <w:r>
                 <w:rPr>
                   <w:rStyle w:val="ad"/>
@@ -6406,6 +6697,7 @@
                 <w:rFonts w:ascii="Times New Roman" w:hAnsi="Times New Roman"/>
                 <w:color w:val="00B050"/>
               </w:rPr>
+              <w:lastRenderedPageBreak/>
               <w:t>Замена фильтра топливного (ФТ)</w:t>
             </w:r>
           </w:p>
@@ -6560,14 +6852,7 @@
               <w:rPr>
                 <w:rFonts w:ascii="Times New Roman" w:hAnsi="Times New Roman" w:cs="Times New Roman"/>
               </w:rPr>
-              <w:t xml:space="preserve">3060 р. (масло, масляный фильтр, мойка + </w:t>
-            </w:r>
-            <w:r>
-              <w:rPr>
-                <w:rFonts w:ascii="Times New Roman" w:hAnsi="Times New Roman" w:cs="Times New Roman"/>
-              </w:rPr>
-              <w:lastRenderedPageBreak/>
-              <w:t>замена) без ФТ + замена ФТ 1080 р.</w:t>
+              <w:t>3060 р. (масло, масляный фильтр, мойка + замена) без ФТ + замена ФТ 1080 р.</w:t>
             </w:r>
           </w:p>
         </w:tc>
@@ -6589,7 +6874,6 @@
               <w:rPr>
                 <w:rFonts w:ascii="Times New Roman" w:hAnsi="Times New Roman" w:cs="Times New Roman"/>
               </w:rPr>
-              <w:lastRenderedPageBreak/>
               <w:t>Замена трансмиссионного масла:</w:t>
             </w:r>
           </w:p>
@@ -8836,6 +9120,7 @@
                 <w:rFonts w:ascii="Times New Roman" w:eastAsia="Times New Roman" w:hAnsi="Times New Roman" w:cs="Times New Roman"/>
                 <w:color w:val="000000"/>
               </w:rPr>
+              <w:lastRenderedPageBreak/>
               <w:t>Проверка уровня (замена) тормозной жидкости (в бачке гидроприводов тормозной системы и выключения сцепления) (</w:t>
             </w:r>
             <w:r>
@@ -9091,7 +9376,6 @@
                 <w:rFonts w:ascii="Times New Roman" w:eastAsia="Times New Roman" w:hAnsi="Times New Roman" w:cs="Times New Roman"/>
                 <w:color w:val="000000"/>
               </w:rPr>
-              <w:lastRenderedPageBreak/>
               <w:t>Фильтр воздушный</w:t>
             </w:r>
           </w:p>
@@ -10678,7 +10962,7 @@
               </w:rPr>
               <w:t xml:space="preserve">Проверка состояния </w:t>
             </w:r>
-            <w:hyperlink r:id="rId11" w:tgtFrame="Проверка и замена ремня привода вспомогательных агрегатов Hyundai Solaris">
+            <w:hyperlink r:id="rId12" w:tgtFrame="Проверка и замена ремня привода вспомогательных агрегатов Hyundai Solaris">
               <w:r>
                 <w:rPr>
                   <w:rFonts w:ascii="Times New Roman" w:hAnsi="Times New Roman" w:cs="Times New Roman"/>
@@ -11564,7 +11848,16 @@
                 <w:sz w:val="24"/>
                 <w:szCs w:val="24"/>
               </w:rPr>
-              <w:t>13</w:t>
+              <w:t>1</w:t>
+            </w:r>
+            <w:r>
+              <w:rPr>
+                <w:rFonts w:ascii="Times New Roman" w:hAnsi="Times New Roman" w:cs="Times New Roman"/>
+                <w:sz w:val="24"/>
+                <w:szCs w:val="24"/>
+              </w:rPr>
+              <w:lastRenderedPageBreak/>
+              <w:t>3</w:t>
             </w:r>
           </w:p>
         </w:tc>
@@ -11589,6 +11882,7 @@
                 <w:sz w:val="24"/>
                 <w:szCs w:val="24"/>
               </w:rPr>
+              <w:lastRenderedPageBreak/>
               <w:t>Проверка состояния шаровых шарниров передней подвески</w:t>
             </w:r>
           </w:p>
@@ -11641,6 +11935,7 @@
                 <w:sz w:val="24"/>
                 <w:szCs w:val="24"/>
               </w:rPr>
+              <w:lastRenderedPageBreak/>
               <w:t>14</w:t>
             </w:r>
           </w:p>
@@ -11858,7 +12153,6 @@
                 <w:sz w:val="24"/>
                 <w:szCs w:val="24"/>
               </w:rPr>
-              <w:lastRenderedPageBreak/>
               <w:t>16</w:t>
             </w:r>
           </w:p>
@@ -12669,7 +12963,7 @@
               </w:rPr>
               <w:t> </w:t>
             </w:r>
-            <w:hyperlink r:id="rId12" w:tgtFrame="Лампы, применяемые в автомобиле Hyundai Solaris">
+            <w:hyperlink r:id="rId13" w:tgtFrame="Лампы, применяемые в автомобиле Hyundai Solaris">
               <w:r>
                 <w:rPr>
                   <w:rFonts w:ascii="Times New Roman" w:hAnsi="Times New Roman" w:cs="Times New Roman"/>
@@ -14233,6 +14527,7 @@
                 <w:sz w:val="24"/>
                 <w:szCs w:val="24"/>
               </w:rPr>
+              <w:lastRenderedPageBreak/>
               <w:t>1 шт.</w:t>
             </w:r>
           </w:p>
@@ -14334,6 +14629,7 @@
                 <w:szCs w:val="24"/>
                 <w:lang w:val="en-US"/>
               </w:rPr>
+              <w:lastRenderedPageBreak/>
               <w:t>Solaris (Hyundai/Kia)  – 550</w:t>
             </w:r>
           </w:p>
@@ -14413,6 +14709,7 @@
                 <w:sz w:val="24"/>
                 <w:szCs w:val="24"/>
               </w:rPr>
+              <w:lastRenderedPageBreak/>
               <w:t>5</w:t>
             </w:r>
           </w:p>
@@ -14486,9 +14783,14 @@
                 <w:szCs w:val="24"/>
                 <w:shd w:val="clear" w:color="auto" w:fill="FFFFFF"/>
               </w:rPr>
-              <w:t xml:space="preserve">97133-4L000NG_AMD (Аналог) </w:t>
-            </w:r>
-            <w:r>
+              <w:t>97133-4L000NG_AMD (Аналог) (~250)</w:t>
+            </w:r>
+          </w:p>
+          <w:p>
+            <w:pPr>
+              <w:widowControl w:val="0"/>
+              <w:spacing w:after="0" w:line="240" w:lineRule="auto"/>
+              <w:jc w:val="both"/>
               <w:rPr>
                 <w:rFonts w:ascii="Times New Roman" w:hAnsi="Times New Roman" w:cs="Times New Roman"/>
                 <w:bCs/>
@@ -14496,15 +14798,8 @@
                 <w:szCs w:val="24"/>
                 <w:shd w:val="clear" w:color="auto" w:fill="FFFFFF"/>
               </w:rPr>
-              <w:lastRenderedPageBreak/>
-              <w:t>(~250)</w:t>
-            </w:r>
-          </w:p>
-          <w:p>
-            <w:pPr>
-              <w:widowControl w:val="0"/>
-              <w:spacing w:after="0" w:line="240" w:lineRule="auto"/>
-              <w:jc w:val="both"/>
+            </w:pPr>
+            <w:r>
               <w:rPr>
                 <w:rFonts w:ascii="Times New Roman" w:hAnsi="Times New Roman" w:cs="Times New Roman"/>
                 <w:bCs/>
@@ -14512,8 +14807,14 @@
                 <w:szCs w:val="24"/>
                 <w:shd w:val="clear" w:color="auto" w:fill="FFFFFF"/>
               </w:rPr>
-            </w:pPr>
-            <w:r>
+              <w:t>97133-4L000NG_AMD_UGOL</w:t>
+            </w:r>
+          </w:p>
+          <w:p>
+            <w:pPr>
+              <w:widowControl w:val="0"/>
+              <w:spacing w:after="0" w:line="240" w:lineRule="auto"/>
+              <w:jc w:val="both"/>
               <w:rPr>
                 <w:rFonts w:ascii="Times New Roman" w:hAnsi="Times New Roman" w:cs="Times New Roman"/>
                 <w:bCs/>
@@ -14521,22 +14822,18 @@
                 <w:szCs w:val="24"/>
                 <w:shd w:val="clear" w:color="auto" w:fill="FFFFFF"/>
               </w:rPr>
-              <w:t>97133-4L000NG_AMD_UGOL</w:t>
-            </w:r>
-          </w:p>
-          <w:p>
-            <w:pPr>
-              <w:widowControl w:val="0"/>
-              <w:spacing w:after="0" w:line="240" w:lineRule="auto"/>
-              <w:jc w:val="both"/>
+            </w:pPr>
+            <w:r>
               <w:rPr>
                 <w:rFonts w:ascii="Times New Roman" w:hAnsi="Times New Roman" w:cs="Times New Roman"/>
                 <w:bCs/>
                 <w:sz w:val="24"/>
                 <w:szCs w:val="24"/>
                 <w:shd w:val="clear" w:color="auto" w:fill="FFFFFF"/>
-              </w:rPr>
-            </w:pPr>
+                <w:lang w:val="en-US"/>
+              </w:rPr>
+              <w:t>(</w:t>
+            </w:r>
             <w:r>
               <w:rPr>
                 <w:rFonts w:ascii="Times New Roman" w:hAnsi="Times New Roman" w:cs="Times New Roman"/>
@@ -14544,9 +14841,8 @@
                 <w:sz w:val="24"/>
                 <w:szCs w:val="24"/>
                 <w:shd w:val="clear" w:color="auto" w:fill="FFFFFF"/>
-                <w:lang w:val="en-US"/>
-              </w:rPr>
-              <w:t>(</w:t>
+              </w:rPr>
+              <w:t>аналог</w:t>
             </w:r>
             <w:r>
               <w:rPr>
@@ -14555,8 +14851,9 @@
                 <w:sz w:val="24"/>
                 <w:szCs w:val="24"/>
                 <w:shd w:val="clear" w:color="auto" w:fill="FFFFFF"/>
-              </w:rPr>
-              <w:t>аналог</w:t>
+                <w:lang w:val="en-US"/>
+              </w:rPr>
+              <w:t>)</w:t>
             </w:r>
             <w:r>
               <w:rPr>
@@ -14565,41 +14862,30 @@
                 <w:sz w:val="24"/>
                 <w:szCs w:val="24"/>
                 <w:shd w:val="clear" w:color="auto" w:fill="FFFFFF"/>
-                <w:lang w:val="en-US"/>
+              </w:rPr>
+              <w:t xml:space="preserve"> (</w:t>
+            </w:r>
+            <w:r>
+              <w:rPr>
+                <w:rFonts w:ascii="Times New Roman" w:hAnsi="Times New Roman" w:cs="Times New Roman"/>
+                <w:bCs/>
+                <w:sz w:val="24"/>
+                <w:szCs w:val="24"/>
+                <w:shd w:val="clear" w:color="auto" w:fill="FFFFFF"/>
+                <w:lang w:val="en-US"/>
+              </w:rPr>
+              <w:t>~400</w:t>
+            </w:r>
+            <w:r>
+              <w:rPr>
+                <w:rFonts w:ascii="Times New Roman" w:hAnsi="Times New Roman" w:cs="Times New Roman"/>
+                <w:bCs/>
+                <w:sz w:val="24"/>
+                <w:szCs w:val="24"/>
+                <w:shd w:val="clear" w:color="auto" w:fill="FFFFFF"/>
               </w:rPr>
               <w:t>)</w:t>
             </w:r>
-            <w:r>
-              <w:rPr>
-                <w:rFonts w:ascii="Times New Roman" w:hAnsi="Times New Roman" w:cs="Times New Roman"/>
-                <w:bCs/>
-                <w:sz w:val="24"/>
-                <w:szCs w:val="24"/>
-                <w:shd w:val="clear" w:color="auto" w:fill="FFFFFF"/>
-              </w:rPr>
-              <w:t xml:space="preserve"> (</w:t>
-            </w:r>
-            <w:r>
-              <w:rPr>
-                <w:rFonts w:ascii="Times New Roman" w:hAnsi="Times New Roman" w:cs="Times New Roman"/>
-                <w:bCs/>
-                <w:sz w:val="24"/>
-                <w:szCs w:val="24"/>
-                <w:shd w:val="clear" w:color="auto" w:fill="FFFFFF"/>
-                <w:lang w:val="en-US"/>
-              </w:rPr>
-              <w:t>~400</w:t>
-            </w:r>
-            <w:r>
-              <w:rPr>
-                <w:rFonts w:ascii="Times New Roman" w:hAnsi="Times New Roman" w:cs="Times New Roman"/>
-                <w:bCs/>
-                <w:sz w:val="24"/>
-                <w:szCs w:val="24"/>
-                <w:shd w:val="clear" w:color="auto" w:fill="FFFFFF"/>
-              </w:rPr>
-              <w:t>)</w:t>
-            </w:r>
           </w:p>
         </w:tc>
         <w:tc>
@@ -14623,7 +14909,6 @@
                 <w:sz w:val="24"/>
                 <w:szCs w:val="24"/>
               </w:rPr>
-              <w:lastRenderedPageBreak/>
               <w:t>1 шт.</w:t>
             </w:r>
           </w:p>
@@ -14725,7 +15010,6 @@
                 <w:szCs w:val="24"/>
                 <w:lang w:val="en-US"/>
               </w:rPr>
-              <w:lastRenderedPageBreak/>
               <w:t>Solaris/Rio (AMD) – 300</w:t>
             </w:r>
           </w:p>
@@ -14819,7 +15103,6 @@
                 <w:sz w:val="24"/>
                 <w:szCs w:val="24"/>
               </w:rPr>
-              <w:lastRenderedPageBreak/>
               <w:t>6</w:t>
             </w:r>
           </w:p>
@@ -17091,6 +17374,7 @@
           <w:szCs w:val="24"/>
           <w:lang w:val="en-US"/>
         </w:rPr>
+        <w:lastRenderedPageBreak/>
         <w:t>Magnatec 5W-30 A1 (API SM; ILSAC GF-4)</w:t>
       </w:r>
     </w:p>
@@ -17313,7 +17597,7 @@
         </w:rPr>
         <w:t> </w:t>
       </w:r>
-      <w:hyperlink r:id="rId13">
+      <w:hyperlink r:id="rId14">
         <w:r>
           <w:rPr>
             <w:rFonts w:ascii="Times New Roman" w:hAnsi="Times New Roman" w:cs="Times New Roman"/>
@@ -17350,7 +17634,7 @@
         </w:rPr>
         <w:t> </w:t>
       </w:r>
-      <w:hyperlink r:id="rId14">
+      <w:hyperlink r:id="rId15">
         <w:r>
           <w:rPr>
             <w:rFonts w:ascii="Times New Roman" w:hAnsi="Times New Roman" w:cs="Times New Roman"/>
@@ -17407,7 +17691,7 @@
         </w:rPr>
         <w:t> </w:t>
       </w:r>
-      <w:hyperlink r:id="rId15">
+      <w:hyperlink r:id="rId16">
         <w:r>
           <w:rPr>
             <w:rFonts w:ascii="Times New Roman" w:hAnsi="Times New Roman" w:cs="Times New Roman"/>
@@ -17427,7 +17711,7 @@
         </w:rPr>
         <w:t> </w:t>
       </w:r>
-      <w:hyperlink r:id="rId16">
+      <w:hyperlink r:id="rId17">
         <w:r>
           <w:rPr>
             <w:rFonts w:ascii="Times New Roman" w:hAnsi="Times New Roman" w:cs="Times New Roman"/>
@@ -18239,8 +18523,8 @@
       </w:pPr>
     </w:p>
     <w:sectPr>
-      <w:headerReference w:type="default" r:id="rId17"/>
-      <w:footerReference w:type="default" r:id="rId18"/>
+      <w:headerReference w:type="default" r:id="rId18"/>
+      <w:footerReference w:type="default" r:id="rId19"/>
       <w:pgSz w:w="11906" w:h="16838"/>
       <w:pgMar w:top="1134" w:right="850" w:bottom="1134" w:left="1134" w:header="0" w:footer="708" w:gutter="0"/>
       <w:cols w:space="720"/>

</xml_diff>